<commit_message>
prog11 fix (belum edit laporan word
</commit_message>
<xml_diff>
--- a/LAPORAN PERT 14 BASIS DATA.docx
+++ b/LAPORAN PERT 14 BASIS DATA.docx
@@ -504,45 +504,8 @@
           <w:lang w:val="en-US"/>
         </w:rPr>
         <w:tab/>
-        <w:t xml:space="preserve">: Mosses </w:t>
-      </w:r>
-      <w:proofErr w:type="spellStart"/>
-      <w:r>
-        <w:rPr>
-          <w:rFonts w:ascii="Times New Roman" w:hAnsi="Times New Roman" w:cs="Times New Roman"/>
-          <w:b/>
-          <w:bCs/>
-          <w:sz w:val="24"/>
-          <w:szCs w:val="24"/>
-          <w:lang w:val="en-US"/>
-        </w:rPr>
-        <w:t>Aidjili</w:t>
-      </w:r>
-      <w:proofErr w:type="spellEnd"/>
-      <w:r>
-        <w:rPr>
-          <w:rFonts w:ascii="Times New Roman" w:hAnsi="Times New Roman" w:cs="Times New Roman"/>
-          <w:b/>
-          <w:bCs/>
-          <w:sz w:val="24"/>
-          <w:szCs w:val="24"/>
-          <w:lang w:val="en-US"/>
-        </w:rPr>
-        <w:t xml:space="preserve">, </w:t>
-      </w:r>
-      <w:proofErr w:type="spellStart"/>
-      <w:r>
-        <w:rPr>
-          <w:rFonts w:ascii="Times New Roman" w:hAnsi="Times New Roman" w:cs="Times New Roman"/>
-          <w:b/>
-          <w:bCs/>
-          <w:sz w:val="24"/>
-          <w:szCs w:val="24"/>
-          <w:lang w:val="en-US"/>
-        </w:rPr>
-        <w:t>M.Kom</w:t>
-      </w:r>
-      <w:proofErr w:type="spellEnd"/>
+        <w:t>: Mosses Aidjili, M.Kom</w:t>
+      </w:r>
     </w:p>
     <w:p>
       <w:pPr>
@@ -1404,10 +1367,7 @@
         <w:spacing w:line="240" w:lineRule="auto"/>
         <w:ind w:left="0"/>
         <w:rPr>
-          <w:rFonts w:ascii="Times New Roman" w:hAnsi="Times New Roman" w:cs="Times New Roman"/>
-          <w:sz w:val="24"/>
-          <w:szCs w:val="24"/>
-          <w:lang w:val="en-US"/>
+          <w:noProof/>
         </w:rPr>
       </w:pPr>
       <w:r>
@@ -1501,10 +1461,6 @@
     <w:p>
       <w:pPr>
         <w:pStyle w:val="ListParagraph"/>
-        <w:numPr>
-          <w:ilvl w:val="0"/>
-          <w:numId w:val="1"/>
-        </w:numPr>
         <w:spacing w:line="240" w:lineRule="auto"/>
         <w:ind w:left="0"/>
         <w:rPr>
@@ -1516,11 +1472,205 @@
       </w:pPr>
       <w:r>
         <w:rPr>
-          <w:rFonts w:ascii="Times New Roman" w:hAnsi="Times New Roman" w:cs="Times New Roman"/>
-          <w:sz w:val="24"/>
-          <w:szCs w:val="24"/>
-        </w:rPr>
-        <w:t>A</w:t>
+          <w:noProof/>
+        </w:rPr>
+        <w:lastRenderedPageBreak/>
+        <w:drawing>
+          <wp:inline distT="0" distB="0" distL="0" distR="0" wp14:anchorId="443EE0BC" wp14:editId="71A6BFA0">
+            <wp:extent cx="6646545" cy="7105015"/>
+            <wp:effectExtent l="0" t="0" r="1905" b="635"/>
+            <wp:docPr id="7" name="Picture 7"/>
+            <wp:cNvGraphicFramePr>
+              <a:graphicFrameLocks xmlns:a="http://schemas.openxmlformats.org/drawingml/2006/main" noChangeAspect="1"/>
+            </wp:cNvGraphicFramePr>
+            <a:graphic xmlns:a="http://schemas.openxmlformats.org/drawingml/2006/main">
+              <a:graphicData uri="http://schemas.openxmlformats.org/drawingml/2006/picture">
+                <pic:pic xmlns:pic="http://schemas.openxmlformats.org/drawingml/2006/picture">
+                  <pic:nvPicPr>
+                    <pic:cNvPr id="1" name=""/>
+                    <pic:cNvPicPr/>
+                  </pic:nvPicPr>
+                  <pic:blipFill>
+                    <a:blip r:embed="rId12"/>
+                    <a:stretch>
+                      <a:fillRect/>
+                    </a:stretch>
+                  </pic:blipFill>
+                  <pic:spPr>
+                    <a:xfrm>
+                      <a:off x="0" y="0"/>
+                      <a:ext cx="6646545" cy="7105015"/>
+                    </a:xfrm>
+                    <a:prstGeom prst="rect">
+                      <a:avLst/>
+                    </a:prstGeom>
+                  </pic:spPr>
+                </pic:pic>
+              </a:graphicData>
+            </a:graphic>
+          </wp:inline>
+        </w:drawing>
+      </w:r>
+      <w:r>
+        <w:rPr>
+          <w:noProof/>
+        </w:rPr>
+        <w:drawing>
+          <wp:inline distT="0" distB="0" distL="0" distR="0" wp14:anchorId="1D24B409" wp14:editId="241B84E7">
+            <wp:extent cx="6105525" cy="2362200"/>
+            <wp:effectExtent l="0" t="0" r="9525" b="0"/>
+            <wp:docPr id="9" name="Picture 9"/>
+            <wp:cNvGraphicFramePr>
+              <a:graphicFrameLocks xmlns:a="http://schemas.openxmlformats.org/drawingml/2006/main" noChangeAspect="1"/>
+            </wp:cNvGraphicFramePr>
+            <a:graphic xmlns:a="http://schemas.openxmlformats.org/drawingml/2006/main">
+              <a:graphicData uri="http://schemas.openxmlformats.org/drawingml/2006/picture">
+                <pic:pic xmlns:pic="http://schemas.openxmlformats.org/drawingml/2006/picture">
+                  <pic:nvPicPr>
+                    <pic:cNvPr id="1" name=""/>
+                    <pic:cNvPicPr/>
+                  </pic:nvPicPr>
+                  <pic:blipFill>
+                    <a:blip r:embed="rId13"/>
+                    <a:stretch>
+                      <a:fillRect/>
+                    </a:stretch>
+                  </pic:blipFill>
+                  <pic:spPr>
+                    <a:xfrm>
+                      <a:off x="0" y="0"/>
+                      <a:ext cx="6105525" cy="2362200"/>
+                    </a:xfrm>
+                    <a:prstGeom prst="rect">
+                      <a:avLst/>
+                    </a:prstGeom>
+                  </pic:spPr>
+                </pic:pic>
+              </a:graphicData>
+            </a:graphic>
+          </wp:inline>
+        </w:drawing>
+      </w:r>
+      <w:r>
+        <w:rPr>
+          <w:noProof/>
+        </w:rPr>
+        <w:lastRenderedPageBreak/>
+        <w:drawing>
+          <wp:inline distT="0" distB="0" distL="0" distR="0" wp14:anchorId="3A2CF607" wp14:editId="69E73432">
+            <wp:extent cx="3038475" cy="3076575"/>
+            <wp:effectExtent l="0" t="0" r="9525" b="9525"/>
+            <wp:docPr id="10" name="Picture 10"/>
+            <wp:cNvGraphicFramePr>
+              <a:graphicFrameLocks xmlns:a="http://schemas.openxmlformats.org/drawingml/2006/main" noChangeAspect="1"/>
+            </wp:cNvGraphicFramePr>
+            <a:graphic xmlns:a="http://schemas.openxmlformats.org/drawingml/2006/main">
+              <a:graphicData uri="http://schemas.openxmlformats.org/drawingml/2006/picture">
+                <pic:pic xmlns:pic="http://schemas.openxmlformats.org/drawingml/2006/picture">
+                  <pic:nvPicPr>
+                    <pic:cNvPr id="1" name=""/>
+                    <pic:cNvPicPr/>
+                  </pic:nvPicPr>
+                  <pic:blipFill>
+                    <a:blip r:embed="rId14"/>
+                    <a:stretch>
+                      <a:fillRect/>
+                    </a:stretch>
+                  </pic:blipFill>
+                  <pic:spPr>
+                    <a:xfrm>
+                      <a:off x="0" y="0"/>
+                      <a:ext cx="3038475" cy="3076575"/>
+                    </a:xfrm>
+                    <a:prstGeom prst="rect">
+                      <a:avLst/>
+                    </a:prstGeom>
+                  </pic:spPr>
+                </pic:pic>
+              </a:graphicData>
+            </a:graphic>
+          </wp:inline>
+        </w:drawing>
+      </w:r>
+      <w:r>
+        <w:rPr>
+          <w:noProof/>
+        </w:rPr>
+        <w:drawing>
+          <wp:inline distT="0" distB="0" distL="0" distR="0" wp14:anchorId="057F0253" wp14:editId="7488D250">
+            <wp:extent cx="3248025" cy="3086100"/>
+            <wp:effectExtent l="0" t="0" r="9525" b="0"/>
+            <wp:docPr id="11" name="Picture 11"/>
+            <wp:cNvGraphicFramePr>
+              <a:graphicFrameLocks xmlns:a="http://schemas.openxmlformats.org/drawingml/2006/main" noChangeAspect="1"/>
+            </wp:cNvGraphicFramePr>
+            <a:graphic xmlns:a="http://schemas.openxmlformats.org/drawingml/2006/main">
+              <a:graphicData uri="http://schemas.openxmlformats.org/drawingml/2006/picture">
+                <pic:pic xmlns:pic="http://schemas.openxmlformats.org/drawingml/2006/picture">
+                  <pic:nvPicPr>
+                    <pic:cNvPr id="1" name=""/>
+                    <pic:cNvPicPr/>
+                  </pic:nvPicPr>
+                  <pic:blipFill>
+                    <a:blip r:embed="rId15"/>
+                    <a:stretch>
+                      <a:fillRect/>
+                    </a:stretch>
+                  </pic:blipFill>
+                  <pic:spPr>
+                    <a:xfrm>
+                      <a:off x="0" y="0"/>
+                      <a:ext cx="3248025" cy="3086100"/>
+                    </a:xfrm>
+                    <a:prstGeom prst="rect">
+                      <a:avLst/>
+                    </a:prstGeom>
+                  </pic:spPr>
+                </pic:pic>
+              </a:graphicData>
+            </a:graphic>
+          </wp:inline>
+        </w:drawing>
+      </w:r>
+      <w:r>
+        <w:rPr>
+          <w:noProof/>
+        </w:rPr>
+        <w:drawing>
+          <wp:inline distT="0" distB="0" distL="0" distR="0" wp14:anchorId="149F356E" wp14:editId="3AD16ABE">
+            <wp:extent cx="2914650" cy="1304925"/>
+            <wp:effectExtent l="0" t="0" r="0" b="9525"/>
+            <wp:docPr id="12" name="Picture 12"/>
+            <wp:cNvGraphicFramePr>
+              <a:graphicFrameLocks xmlns:a="http://schemas.openxmlformats.org/drawingml/2006/main" noChangeAspect="1"/>
+            </wp:cNvGraphicFramePr>
+            <a:graphic xmlns:a="http://schemas.openxmlformats.org/drawingml/2006/main">
+              <a:graphicData uri="http://schemas.openxmlformats.org/drawingml/2006/picture">
+                <pic:pic xmlns:pic="http://schemas.openxmlformats.org/drawingml/2006/picture">
+                  <pic:nvPicPr>
+                    <pic:cNvPr id="1" name=""/>
+                    <pic:cNvPicPr/>
+                  </pic:nvPicPr>
+                  <pic:blipFill>
+                    <a:blip r:embed="rId16"/>
+                    <a:stretch>
+                      <a:fillRect/>
+                    </a:stretch>
+                  </pic:blipFill>
+                  <pic:spPr>
+                    <a:xfrm>
+                      <a:off x="0" y="0"/>
+                      <a:ext cx="2914650" cy="1304925"/>
+                    </a:xfrm>
+                    <a:prstGeom prst="rect">
+                      <a:avLst/>
+                    </a:prstGeom>
+                  </pic:spPr>
+                </pic:pic>
+              </a:graphicData>
+            </a:graphic>
+          </wp:inline>
+        </w:drawing>
       </w:r>
     </w:p>
     <w:p>
@@ -1551,10 +1701,6 @@
     <w:p>
       <w:pPr>
         <w:pStyle w:val="ListParagraph"/>
-        <w:numPr>
-          <w:ilvl w:val="0"/>
-          <w:numId w:val="1"/>
-        </w:numPr>
         <w:spacing w:line="240" w:lineRule="auto"/>
         <w:ind w:left="0"/>
         <w:rPr>
@@ -1566,11 +1712,204 @@
       </w:pPr>
       <w:r>
         <w:rPr>
-          <w:rFonts w:ascii="Times New Roman" w:hAnsi="Times New Roman" w:cs="Times New Roman"/>
-          <w:sz w:val="24"/>
-          <w:szCs w:val="24"/>
-        </w:rPr>
-        <w:t>A</w:t>
+          <w:noProof/>
+        </w:rPr>
+        <w:lastRenderedPageBreak/>
+        <w:drawing>
+          <wp:inline distT="0" distB="0" distL="0" distR="0" wp14:anchorId="7ED1C668" wp14:editId="78ACDD6E">
+            <wp:extent cx="6646545" cy="5949315"/>
+            <wp:effectExtent l="0" t="0" r="1905" b="0"/>
+            <wp:docPr id="13" name="Picture 13"/>
+            <wp:cNvGraphicFramePr>
+              <a:graphicFrameLocks xmlns:a="http://schemas.openxmlformats.org/drawingml/2006/main" noChangeAspect="1"/>
+            </wp:cNvGraphicFramePr>
+            <a:graphic xmlns:a="http://schemas.openxmlformats.org/drawingml/2006/main">
+              <a:graphicData uri="http://schemas.openxmlformats.org/drawingml/2006/picture">
+                <pic:pic xmlns:pic="http://schemas.openxmlformats.org/drawingml/2006/picture">
+                  <pic:nvPicPr>
+                    <pic:cNvPr id="1" name=""/>
+                    <pic:cNvPicPr/>
+                  </pic:nvPicPr>
+                  <pic:blipFill>
+                    <a:blip r:embed="rId17"/>
+                    <a:stretch>
+                      <a:fillRect/>
+                    </a:stretch>
+                  </pic:blipFill>
+                  <pic:spPr>
+                    <a:xfrm>
+                      <a:off x="0" y="0"/>
+                      <a:ext cx="6646545" cy="5949315"/>
+                    </a:xfrm>
+                    <a:prstGeom prst="rect">
+                      <a:avLst/>
+                    </a:prstGeom>
+                  </pic:spPr>
+                </pic:pic>
+              </a:graphicData>
+            </a:graphic>
+          </wp:inline>
+        </w:drawing>
+      </w:r>
+      <w:r>
+        <w:rPr>
+          <w:noProof/>
+        </w:rPr>
+        <w:drawing>
+          <wp:inline distT="0" distB="0" distL="0" distR="0" wp14:anchorId="31C19C26" wp14:editId="6B901D0B">
+            <wp:extent cx="4048125" cy="1885950"/>
+            <wp:effectExtent l="0" t="0" r="9525" b="0"/>
+            <wp:docPr id="14" name="Picture 14"/>
+            <wp:cNvGraphicFramePr>
+              <a:graphicFrameLocks xmlns:a="http://schemas.openxmlformats.org/drawingml/2006/main" noChangeAspect="1"/>
+            </wp:cNvGraphicFramePr>
+            <a:graphic xmlns:a="http://schemas.openxmlformats.org/drawingml/2006/main">
+              <a:graphicData uri="http://schemas.openxmlformats.org/drawingml/2006/picture">
+                <pic:pic xmlns:pic="http://schemas.openxmlformats.org/drawingml/2006/picture">
+                  <pic:nvPicPr>
+                    <pic:cNvPr id="1" name=""/>
+                    <pic:cNvPicPr/>
+                  </pic:nvPicPr>
+                  <pic:blipFill>
+                    <a:blip r:embed="rId18"/>
+                    <a:stretch>
+                      <a:fillRect/>
+                    </a:stretch>
+                  </pic:blipFill>
+                  <pic:spPr>
+                    <a:xfrm>
+                      <a:off x="0" y="0"/>
+                      <a:ext cx="4048125" cy="1885950"/>
+                    </a:xfrm>
+                    <a:prstGeom prst="rect">
+                      <a:avLst/>
+                    </a:prstGeom>
+                  </pic:spPr>
+                </pic:pic>
+              </a:graphicData>
+            </a:graphic>
+          </wp:inline>
+        </w:drawing>
+      </w:r>
+      <w:r>
+        <w:rPr>
+          <w:noProof/>
+        </w:rPr>
+        <w:drawing>
+          <wp:inline distT="0" distB="0" distL="0" distR="0" wp14:anchorId="42AD9865" wp14:editId="18BC3522">
+            <wp:extent cx="3438525" cy="809625"/>
+            <wp:effectExtent l="0" t="0" r="9525" b="9525"/>
+            <wp:docPr id="15" name="Picture 15"/>
+            <wp:cNvGraphicFramePr>
+              <a:graphicFrameLocks xmlns:a="http://schemas.openxmlformats.org/drawingml/2006/main" noChangeAspect="1"/>
+            </wp:cNvGraphicFramePr>
+            <a:graphic xmlns:a="http://schemas.openxmlformats.org/drawingml/2006/main">
+              <a:graphicData uri="http://schemas.openxmlformats.org/drawingml/2006/picture">
+                <pic:pic xmlns:pic="http://schemas.openxmlformats.org/drawingml/2006/picture">
+                  <pic:nvPicPr>
+                    <pic:cNvPr id="1" name=""/>
+                    <pic:cNvPicPr/>
+                  </pic:nvPicPr>
+                  <pic:blipFill>
+                    <a:blip r:embed="rId19"/>
+                    <a:stretch>
+                      <a:fillRect/>
+                    </a:stretch>
+                  </pic:blipFill>
+                  <pic:spPr>
+                    <a:xfrm>
+                      <a:off x="0" y="0"/>
+                      <a:ext cx="3438525" cy="809625"/>
+                    </a:xfrm>
+                    <a:prstGeom prst="rect">
+                      <a:avLst/>
+                    </a:prstGeom>
+                  </pic:spPr>
+                </pic:pic>
+              </a:graphicData>
+            </a:graphic>
+          </wp:inline>
+        </w:drawing>
+      </w:r>
+      <w:r>
+        <w:rPr>
+          <w:noProof/>
+        </w:rPr>
+        <w:drawing>
+          <wp:inline distT="0" distB="0" distL="0" distR="0" wp14:anchorId="46D19266" wp14:editId="371D5B14">
+            <wp:extent cx="6646545" cy="1701800"/>
+            <wp:effectExtent l="0" t="0" r="1905" b="0"/>
+            <wp:docPr id="17" name="Picture 17"/>
+            <wp:cNvGraphicFramePr>
+              <a:graphicFrameLocks xmlns:a="http://schemas.openxmlformats.org/drawingml/2006/main" noChangeAspect="1"/>
+            </wp:cNvGraphicFramePr>
+            <a:graphic xmlns:a="http://schemas.openxmlformats.org/drawingml/2006/main">
+              <a:graphicData uri="http://schemas.openxmlformats.org/drawingml/2006/picture">
+                <pic:pic xmlns:pic="http://schemas.openxmlformats.org/drawingml/2006/picture">
+                  <pic:nvPicPr>
+                    <pic:cNvPr id="1" name=""/>
+                    <pic:cNvPicPr/>
+                  </pic:nvPicPr>
+                  <pic:blipFill>
+                    <a:blip r:embed="rId11"/>
+                    <a:stretch>
+                      <a:fillRect/>
+                    </a:stretch>
+                  </pic:blipFill>
+                  <pic:spPr>
+                    <a:xfrm>
+                      <a:off x="0" y="0"/>
+                      <a:ext cx="6646545" cy="1701800"/>
+                    </a:xfrm>
+                    <a:prstGeom prst="rect">
+                      <a:avLst/>
+                    </a:prstGeom>
+                  </pic:spPr>
+                </pic:pic>
+              </a:graphicData>
+            </a:graphic>
+          </wp:inline>
+        </w:drawing>
+      </w:r>
+      <w:r>
+        <w:rPr>
+          <w:noProof/>
+        </w:rPr>
+        <w:drawing>
+          <wp:inline distT="0" distB="0" distL="0" distR="0" wp14:anchorId="611268F0" wp14:editId="79E10ABE">
+            <wp:extent cx="6646545" cy="447040"/>
+            <wp:effectExtent l="0" t="0" r="1905" b="0"/>
+            <wp:docPr id="16" name="Picture 16"/>
+            <wp:cNvGraphicFramePr>
+              <a:graphicFrameLocks xmlns:a="http://schemas.openxmlformats.org/drawingml/2006/main" noChangeAspect="1"/>
+            </wp:cNvGraphicFramePr>
+            <a:graphic xmlns:a="http://schemas.openxmlformats.org/drawingml/2006/main">
+              <a:graphicData uri="http://schemas.openxmlformats.org/drawingml/2006/picture">
+                <pic:pic xmlns:pic="http://schemas.openxmlformats.org/drawingml/2006/picture">
+                  <pic:nvPicPr>
+                    <pic:cNvPr id="1" name=""/>
+                    <pic:cNvPicPr/>
+                  </pic:nvPicPr>
+                  <pic:blipFill>
+                    <a:blip r:embed="rId20"/>
+                    <a:stretch>
+                      <a:fillRect/>
+                    </a:stretch>
+                  </pic:blipFill>
+                  <pic:spPr>
+                    <a:xfrm>
+                      <a:off x="0" y="0"/>
+                      <a:ext cx="6646545" cy="447040"/>
+                    </a:xfrm>
+                    <a:prstGeom prst="rect">
+                      <a:avLst/>
+                    </a:prstGeom>
+                  </pic:spPr>
+                </pic:pic>
+              </a:graphicData>
+            </a:graphic>
+          </wp:inline>
+        </w:drawing>
       </w:r>
     </w:p>
     <w:p>
@@ -1595,7 +1934,141 @@
           <w:sz w:val="24"/>
           <w:szCs w:val="24"/>
         </w:rPr>
+        <w:lastRenderedPageBreak/>
         <w:t>A</w:t>
+      </w:r>
+    </w:p>
+    <w:p>
+      <w:pPr>
+        <w:pStyle w:val="ListParagraph"/>
+        <w:spacing w:line="240" w:lineRule="auto"/>
+        <w:ind w:left="0"/>
+        <w:rPr>
+          <w:rFonts w:ascii="Times New Roman" w:hAnsi="Times New Roman" w:cs="Times New Roman"/>
+          <w:sz w:val="24"/>
+          <w:szCs w:val="24"/>
+          <w:lang w:val="en-US"/>
+        </w:rPr>
+      </w:pPr>
+      <w:r>
+        <w:rPr>
+          <w:noProof/>
+        </w:rPr>
+        <w:drawing>
+          <wp:inline distT="0" distB="0" distL="0" distR="0" wp14:anchorId="1D6B2268" wp14:editId="6394A3AF">
+            <wp:extent cx="6646545" cy="5682615"/>
+            <wp:effectExtent l="0" t="0" r="1905" b="0"/>
+            <wp:docPr id="18" name="Picture 18"/>
+            <wp:cNvGraphicFramePr>
+              <a:graphicFrameLocks xmlns:a="http://schemas.openxmlformats.org/drawingml/2006/main" noChangeAspect="1"/>
+            </wp:cNvGraphicFramePr>
+            <a:graphic xmlns:a="http://schemas.openxmlformats.org/drawingml/2006/main">
+              <a:graphicData uri="http://schemas.openxmlformats.org/drawingml/2006/picture">
+                <pic:pic xmlns:pic="http://schemas.openxmlformats.org/drawingml/2006/picture">
+                  <pic:nvPicPr>
+                    <pic:cNvPr id="1" name=""/>
+                    <pic:cNvPicPr/>
+                  </pic:nvPicPr>
+                  <pic:blipFill>
+                    <a:blip r:embed="rId21"/>
+                    <a:stretch>
+                      <a:fillRect/>
+                    </a:stretch>
+                  </pic:blipFill>
+                  <pic:spPr>
+                    <a:xfrm>
+                      <a:off x="0" y="0"/>
+                      <a:ext cx="6646545" cy="5682615"/>
+                    </a:xfrm>
+                    <a:prstGeom prst="rect">
+                      <a:avLst/>
+                    </a:prstGeom>
+                  </pic:spPr>
+                </pic:pic>
+              </a:graphicData>
+            </a:graphic>
+          </wp:inline>
+        </w:drawing>
+      </w:r>
+      <w:r>
+        <w:rPr>
+          <w:noProof/>
+        </w:rPr>
+        <w:drawing>
+          <wp:inline distT="0" distB="0" distL="0" distR="0" wp14:anchorId="3BDE0D8C" wp14:editId="50BA7DBD">
+            <wp:extent cx="3943350" cy="1724025"/>
+            <wp:effectExtent l="0" t="0" r="0" b="9525"/>
+            <wp:docPr id="19" name="Picture 19"/>
+            <wp:cNvGraphicFramePr>
+              <a:graphicFrameLocks xmlns:a="http://schemas.openxmlformats.org/drawingml/2006/main" noChangeAspect="1"/>
+            </wp:cNvGraphicFramePr>
+            <a:graphic xmlns:a="http://schemas.openxmlformats.org/drawingml/2006/main">
+              <a:graphicData uri="http://schemas.openxmlformats.org/drawingml/2006/picture">
+                <pic:pic xmlns:pic="http://schemas.openxmlformats.org/drawingml/2006/picture">
+                  <pic:nvPicPr>
+                    <pic:cNvPr id="1" name=""/>
+                    <pic:cNvPicPr/>
+                  </pic:nvPicPr>
+                  <pic:blipFill>
+                    <a:blip r:embed="rId22"/>
+                    <a:stretch>
+                      <a:fillRect/>
+                    </a:stretch>
+                  </pic:blipFill>
+                  <pic:spPr>
+                    <a:xfrm>
+                      <a:off x="0" y="0"/>
+                      <a:ext cx="3943350" cy="1724025"/>
+                    </a:xfrm>
+                    <a:prstGeom prst="rect">
+                      <a:avLst/>
+                    </a:prstGeom>
+                  </pic:spPr>
+                </pic:pic>
+              </a:graphicData>
+            </a:graphic>
+          </wp:inline>
+        </w:drawing>
+      </w:r>
+      <w:r>
+        <w:rPr>
+          <w:noProof/>
+        </w:rPr>
+        <w:drawing>
+          <wp:inline distT="0" distB="0" distL="0" distR="0" wp14:anchorId="342320F4" wp14:editId="42B3FC05">
+            <wp:extent cx="3695700" cy="762000"/>
+            <wp:effectExtent l="0" t="0" r="0" b="0"/>
+            <wp:docPr id="20" name="Picture 20"/>
+            <wp:cNvGraphicFramePr>
+              <a:graphicFrameLocks xmlns:a="http://schemas.openxmlformats.org/drawingml/2006/main" noChangeAspect="1"/>
+            </wp:cNvGraphicFramePr>
+            <a:graphic xmlns:a="http://schemas.openxmlformats.org/drawingml/2006/main">
+              <a:graphicData uri="http://schemas.openxmlformats.org/drawingml/2006/picture">
+                <pic:pic xmlns:pic="http://schemas.openxmlformats.org/drawingml/2006/picture">
+                  <pic:nvPicPr>
+                    <pic:cNvPr id="1" name=""/>
+                    <pic:cNvPicPr/>
+                  </pic:nvPicPr>
+                  <pic:blipFill>
+                    <a:blip r:embed="rId23"/>
+                    <a:stretch>
+                      <a:fillRect/>
+                    </a:stretch>
+                  </pic:blipFill>
+                  <pic:spPr>
+                    <a:xfrm>
+                      <a:off x="0" y="0"/>
+                      <a:ext cx="3695700" cy="762000"/>
+                    </a:xfrm>
+                    <a:prstGeom prst="rect">
+                      <a:avLst/>
+                    </a:prstGeom>
+                  </pic:spPr>
+                </pic:pic>
+              </a:graphicData>
+            </a:graphic>
+          </wp:inline>
+        </w:drawing>
       </w:r>
     </w:p>
     <w:p>
@@ -1621,6 +2094,577 @@
           <w:szCs w:val="24"/>
         </w:rPr>
         <w:t>A</w:t>
+      </w:r>
+    </w:p>
+    <w:p>
+      <w:pPr>
+        <w:pStyle w:val="ListParagraph"/>
+        <w:spacing w:line="240" w:lineRule="auto"/>
+        <w:ind w:left="0"/>
+        <w:rPr>
+          <w:rFonts w:ascii="Times New Roman" w:hAnsi="Times New Roman" w:cs="Times New Roman"/>
+          <w:sz w:val="24"/>
+          <w:szCs w:val="24"/>
+          <w:lang w:val="en-US"/>
+        </w:rPr>
+      </w:pPr>
+      <w:r>
+        <w:rPr>
+          <w:noProof/>
+        </w:rPr>
+        <w:lastRenderedPageBreak/>
+        <w:drawing>
+          <wp:inline distT="0" distB="0" distL="0" distR="0" wp14:anchorId="6EB91BB5" wp14:editId="52F14D19">
+            <wp:extent cx="6646545" cy="1789430"/>
+            <wp:effectExtent l="0" t="0" r="1905" b="1270"/>
+            <wp:docPr id="21" name="Picture 21"/>
+            <wp:cNvGraphicFramePr>
+              <a:graphicFrameLocks xmlns:a="http://schemas.openxmlformats.org/drawingml/2006/main" noChangeAspect="1"/>
+            </wp:cNvGraphicFramePr>
+            <a:graphic xmlns:a="http://schemas.openxmlformats.org/drawingml/2006/main">
+              <a:graphicData uri="http://schemas.openxmlformats.org/drawingml/2006/picture">
+                <pic:pic xmlns:pic="http://schemas.openxmlformats.org/drawingml/2006/picture">
+                  <pic:nvPicPr>
+                    <pic:cNvPr id="1" name=""/>
+                    <pic:cNvPicPr/>
+                  </pic:nvPicPr>
+                  <pic:blipFill>
+                    <a:blip r:embed="rId24"/>
+                    <a:stretch>
+                      <a:fillRect/>
+                    </a:stretch>
+                  </pic:blipFill>
+                  <pic:spPr>
+                    <a:xfrm>
+                      <a:off x="0" y="0"/>
+                      <a:ext cx="6646545" cy="1789430"/>
+                    </a:xfrm>
+                    <a:prstGeom prst="rect">
+                      <a:avLst/>
+                    </a:prstGeom>
+                  </pic:spPr>
+                </pic:pic>
+              </a:graphicData>
+            </a:graphic>
+          </wp:inline>
+        </w:drawing>
+      </w:r>
+      <w:r>
+        <w:rPr>
+          <w:noProof/>
+        </w:rPr>
+        <w:drawing>
+          <wp:inline distT="0" distB="0" distL="0" distR="0" wp14:anchorId="700F89B0" wp14:editId="1F221B40">
+            <wp:extent cx="3648075" cy="866775"/>
+            <wp:effectExtent l="0" t="0" r="9525" b="9525"/>
+            <wp:docPr id="22" name="Picture 22"/>
+            <wp:cNvGraphicFramePr>
+              <a:graphicFrameLocks xmlns:a="http://schemas.openxmlformats.org/drawingml/2006/main" noChangeAspect="1"/>
+            </wp:cNvGraphicFramePr>
+            <a:graphic xmlns:a="http://schemas.openxmlformats.org/drawingml/2006/main">
+              <a:graphicData uri="http://schemas.openxmlformats.org/drawingml/2006/picture">
+                <pic:pic xmlns:pic="http://schemas.openxmlformats.org/drawingml/2006/picture">
+                  <pic:nvPicPr>
+                    <pic:cNvPr id="1" name=""/>
+                    <pic:cNvPicPr/>
+                  </pic:nvPicPr>
+                  <pic:blipFill>
+                    <a:blip r:embed="rId25"/>
+                    <a:stretch>
+                      <a:fillRect/>
+                    </a:stretch>
+                  </pic:blipFill>
+                  <pic:spPr>
+                    <a:xfrm>
+                      <a:off x="0" y="0"/>
+                      <a:ext cx="3648075" cy="866775"/>
+                    </a:xfrm>
+                    <a:prstGeom prst="rect">
+                      <a:avLst/>
+                    </a:prstGeom>
+                  </pic:spPr>
+                </pic:pic>
+              </a:graphicData>
+            </a:graphic>
+          </wp:inline>
+        </w:drawing>
+      </w:r>
+      <w:r>
+        <w:rPr>
+          <w:noProof/>
+        </w:rPr>
+        <w:drawing>
+          <wp:inline distT="0" distB="0" distL="0" distR="0" wp14:anchorId="33E11ECF" wp14:editId="5E67CB7B">
+            <wp:extent cx="2476500" cy="847725"/>
+            <wp:effectExtent l="0" t="0" r="0" b="9525"/>
+            <wp:docPr id="23" name="Picture 23"/>
+            <wp:cNvGraphicFramePr>
+              <a:graphicFrameLocks xmlns:a="http://schemas.openxmlformats.org/drawingml/2006/main" noChangeAspect="1"/>
+            </wp:cNvGraphicFramePr>
+            <a:graphic xmlns:a="http://schemas.openxmlformats.org/drawingml/2006/main">
+              <a:graphicData uri="http://schemas.openxmlformats.org/drawingml/2006/picture">
+                <pic:pic xmlns:pic="http://schemas.openxmlformats.org/drawingml/2006/picture">
+                  <pic:nvPicPr>
+                    <pic:cNvPr id="1" name=""/>
+                    <pic:cNvPicPr/>
+                  </pic:nvPicPr>
+                  <pic:blipFill>
+                    <a:blip r:embed="rId26"/>
+                    <a:stretch>
+                      <a:fillRect/>
+                    </a:stretch>
+                  </pic:blipFill>
+                  <pic:spPr>
+                    <a:xfrm>
+                      <a:off x="0" y="0"/>
+                      <a:ext cx="2476500" cy="847725"/>
+                    </a:xfrm>
+                    <a:prstGeom prst="rect">
+                      <a:avLst/>
+                    </a:prstGeom>
+                  </pic:spPr>
+                </pic:pic>
+              </a:graphicData>
+            </a:graphic>
+          </wp:inline>
+        </w:drawing>
+      </w:r>
+    </w:p>
+    <w:p>
+      <w:pPr>
+        <w:pStyle w:val="ListParagraph"/>
+        <w:numPr>
+          <w:ilvl w:val="0"/>
+          <w:numId w:val="1"/>
+        </w:numPr>
+        <w:spacing w:line="240" w:lineRule="auto"/>
+        <w:ind w:left="0"/>
+        <w:rPr>
+          <w:rFonts w:ascii="Times New Roman" w:hAnsi="Times New Roman" w:cs="Times New Roman"/>
+          <w:sz w:val="24"/>
+          <w:szCs w:val="24"/>
+          <w:lang w:val="en-US"/>
+        </w:rPr>
+      </w:pPr>
+      <w:r>
+        <w:rPr>
+          <w:rFonts w:ascii="Times New Roman" w:hAnsi="Times New Roman" w:cs="Times New Roman"/>
+          <w:sz w:val="24"/>
+          <w:szCs w:val="24"/>
+        </w:rPr>
+        <w:t>A</w:t>
+      </w:r>
+    </w:p>
+    <w:p>
+      <w:pPr>
+        <w:pStyle w:val="ListParagraph"/>
+        <w:spacing w:line="240" w:lineRule="auto"/>
+        <w:ind w:left="0"/>
+        <w:rPr>
+          <w:rFonts w:ascii="Times New Roman" w:hAnsi="Times New Roman" w:cs="Times New Roman"/>
+          <w:sz w:val="24"/>
+          <w:szCs w:val="24"/>
+          <w:lang w:val="en-US"/>
+        </w:rPr>
+      </w:pPr>
+      <w:r>
+        <w:rPr>
+          <w:noProof/>
+        </w:rPr>
+        <w:drawing>
+          <wp:inline distT="0" distB="0" distL="0" distR="0" wp14:anchorId="3E7C6F3B" wp14:editId="6C6BED80">
+            <wp:extent cx="6646545" cy="393065"/>
+            <wp:effectExtent l="0" t="0" r="1905" b="6985"/>
+            <wp:docPr id="24" name="Picture 24"/>
+            <wp:cNvGraphicFramePr>
+              <a:graphicFrameLocks xmlns:a="http://schemas.openxmlformats.org/drawingml/2006/main" noChangeAspect="1"/>
+            </wp:cNvGraphicFramePr>
+            <a:graphic xmlns:a="http://schemas.openxmlformats.org/drawingml/2006/main">
+              <a:graphicData uri="http://schemas.openxmlformats.org/drawingml/2006/picture">
+                <pic:pic xmlns:pic="http://schemas.openxmlformats.org/drawingml/2006/picture">
+                  <pic:nvPicPr>
+                    <pic:cNvPr id="1" name=""/>
+                    <pic:cNvPicPr/>
+                  </pic:nvPicPr>
+                  <pic:blipFill>
+                    <a:blip r:embed="rId27"/>
+                    <a:stretch>
+                      <a:fillRect/>
+                    </a:stretch>
+                  </pic:blipFill>
+                  <pic:spPr>
+                    <a:xfrm>
+                      <a:off x="0" y="0"/>
+                      <a:ext cx="6646545" cy="393065"/>
+                    </a:xfrm>
+                    <a:prstGeom prst="rect">
+                      <a:avLst/>
+                    </a:prstGeom>
+                  </pic:spPr>
+                </pic:pic>
+              </a:graphicData>
+            </a:graphic>
+          </wp:inline>
+        </w:drawing>
+      </w:r>
+      <w:r>
+        <w:rPr>
+          <w:noProof/>
+        </w:rPr>
+        <w:drawing>
+          <wp:inline distT="0" distB="0" distL="0" distR="0" wp14:anchorId="65AF7AF7" wp14:editId="180D465A">
+            <wp:extent cx="2466975" cy="1095375"/>
+            <wp:effectExtent l="0" t="0" r="9525" b="9525"/>
+            <wp:docPr id="25" name="Picture 25"/>
+            <wp:cNvGraphicFramePr>
+              <a:graphicFrameLocks xmlns:a="http://schemas.openxmlformats.org/drawingml/2006/main" noChangeAspect="1"/>
+            </wp:cNvGraphicFramePr>
+            <a:graphic xmlns:a="http://schemas.openxmlformats.org/drawingml/2006/main">
+              <a:graphicData uri="http://schemas.openxmlformats.org/drawingml/2006/picture">
+                <pic:pic xmlns:pic="http://schemas.openxmlformats.org/drawingml/2006/picture">
+                  <pic:nvPicPr>
+                    <pic:cNvPr id="1" name=""/>
+                    <pic:cNvPicPr/>
+                  </pic:nvPicPr>
+                  <pic:blipFill>
+                    <a:blip r:embed="rId28"/>
+                    <a:stretch>
+                      <a:fillRect/>
+                    </a:stretch>
+                  </pic:blipFill>
+                  <pic:spPr>
+                    <a:xfrm>
+                      <a:off x="0" y="0"/>
+                      <a:ext cx="2466975" cy="1095375"/>
+                    </a:xfrm>
+                    <a:prstGeom prst="rect">
+                      <a:avLst/>
+                    </a:prstGeom>
+                  </pic:spPr>
+                </pic:pic>
+              </a:graphicData>
+            </a:graphic>
+          </wp:inline>
+        </w:drawing>
+      </w:r>
+    </w:p>
+    <w:p>
+      <w:pPr>
+        <w:pStyle w:val="ListParagraph"/>
+        <w:numPr>
+          <w:ilvl w:val="0"/>
+          <w:numId w:val="1"/>
+        </w:numPr>
+        <w:spacing w:line="240" w:lineRule="auto"/>
+        <w:ind w:left="0"/>
+        <w:rPr>
+          <w:rFonts w:ascii="Times New Roman" w:hAnsi="Times New Roman" w:cs="Times New Roman"/>
+          <w:sz w:val="24"/>
+          <w:szCs w:val="24"/>
+          <w:lang w:val="en-US"/>
+        </w:rPr>
+      </w:pPr>
+      <w:r>
+        <w:rPr>
+          <w:rFonts w:ascii="Times New Roman" w:hAnsi="Times New Roman" w:cs="Times New Roman"/>
+          <w:sz w:val="24"/>
+          <w:szCs w:val="24"/>
+        </w:rPr>
+        <w:t>A</w:t>
+      </w:r>
+    </w:p>
+    <w:p>
+      <w:pPr>
+        <w:pStyle w:val="ListParagraph"/>
+        <w:spacing w:line="240" w:lineRule="auto"/>
+        <w:ind w:left="0"/>
+        <w:rPr>
+          <w:rFonts w:ascii="Times New Roman" w:hAnsi="Times New Roman" w:cs="Times New Roman"/>
+          <w:sz w:val="24"/>
+          <w:szCs w:val="24"/>
+          <w:lang w:val="en-US"/>
+        </w:rPr>
+      </w:pPr>
+      <w:r>
+        <w:rPr>
+          <w:noProof/>
+        </w:rPr>
+        <w:drawing>
+          <wp:inline distT="0" distB="0" distL="0" distR="0" wp14:anchorId="2583D6F8" wp14:editId="6814CF13">
+            <wp:extent cx="6646545" cy="1596390"/>
+            <wp:effectExtent l="0" t="0" r="1905" b="3810"/>
+            <wp:docPr id="26" name="Picture 26"/>
+            <wp:cNvGraphicFramePr>
+              <a:graphicFrameLocks xmlns:a="http://schemas.openxmlformats.org/drawingml/2006/main" noChangeAspect="1"/>
+            </wp:cNvGraphicFramePr>
+            <a:graphic xmlns:a="http://schemas.openxmlformats.org/drawingml/2006/main">
+              <a:graphicData uri="http://schemas.openxmlformats.org/drawingml/2006/picture">
+                <pic:pic xmlns:pic="http://schemas.openxmlformats.org/drawingml/2006/picture">
+                  <pic:nvPicPr>
+                    <pic:cNvPr id="1" name=""/>
+                    <pic:cNvPicPr/>
+                  </pic:nvPicPr>
+                  <pic:blipFill>
+                    <a:blip r:embed="rId29"/>
+                    <a:stretch>
+                      <a:fillRect/>
+                    </a:stretch>
+                  </pic:blipFill>
+                  <pic:spPr>
+                    <a:xfrm>
+                      <a:off x="0" y="0"/>
+                      <a:ext cx="6646545" cy="1596390"/>
+                    </a:xfrm>
+                    <a:prstGeom prst="rect">
+                      <a:avLst/>
+                    </a:prstGeom>
+                  </pic:spPr>
+                </pic:pic>
+              </a:graphicData>
+            </a:graphic>
+          </wp:inline>
+        </w:drawing>
+      </w:r>
+      <w:r>
+        <w:rPr>
+          <w:noProof/>
+        </w:rPr>
+        <w:drawing>
+          <wp:inline distT="0" distB="0" distL="0" distR="0" wp14:anchorId="50731BF1" wp14:editId="6B03CF14">
+            <wp:extent cx="3829050" cy="904875"/>
+            <wp:effectExtent l="0" t="0" r="0" b="9525"/>
+            <wp:docPr id="27" name="Picture 27"/>
+            <wp:cNvGraphicFramePr>
+              <a:graphicFrameLocks xmlns:a="http://schemas.openxmlformats.org/drawingml/2006/main" noChangeAspect="1"/>
+            </wp:cNvGraphicFramePr>
+            <a:graphic xmlns:a="http://schemas.openxmlformats.org/drawingml/2006/main">
+              <a:graphicData uri="http://schemas.openxmlformats.org/drawingml/2006/picture">
+                <pic:pic xmlns:pic="http://schemas.openxmlformats.org/drawingml/2006/picture">
+                  <pic:nvPicPr>
+                    <pic:cNvPr id="1" name=""/>
+                    <pic:cNvPicPr/>
+                  </pic:nvPicPr>
+                  <pic:blipFill>
+                    <a:blip r:embed="rId30"/>
+                    <a:stretch>
+                      <a:fillRect/>
+                    </a:stretch>
+                  </pic:blipFill>
+                  <pic:spPr>
+                    <a:xfrm>
+                      <a:off x="0" y="0"/>
+                      <a:ext cx="3829050" cy="904875"/>
+                    </a:xfrm>
+                    <a:prstGeom prst="rect">
+                      <a:avLst/>
+                    </a:prstGeom>
+                  </pic:spPr>
+                </pic:pic>
+              </a:graphicData>
+            </a:graphic>
+          </wp:inline>
+        </w:drawing>
+      </w:r>
+      <w:r>
+        <w:rPr>
+          <w:noProof/>
+        </w:rPr>
+        <w:drawing>
+          <wp:inline distT="0" distB="0" distL="0" distR="0" wp14:anchorId="11DEB62A" wp14:editId="0FD71D82">
+            <wp:extent cx="6646545" cy="298450"/>
+            <wp:effectExtent l="0" t="0" r="1905" b="6350"/>
+            <wp:docPr id="28" name="Picture 28"/>
+            <wp:cNvGraphicFramePr>
+              <a:graphicFrameLocks xmlns:a="http://schemas.openxmlformats.org/drawingml/2006/main" noChangeAspect="1"/>
+            </wp:cNvGraphicFramePr>
+            <a:graphic xmlns:a="http://schemas.openxmlformats.org/drawingml/2006/main">
+              <a:graphicData uri="http://schemas.openxmlformats.org/drawingml/2006/picture">
+                <pic:pic xmlns:pic="http://schemas.openxmlformats.org/drawingml/2006/picture">
+                  <pic:nvPicPr>
+                    <pic:cNvPr id="1" name=""/>
+                    <pic:cNvPicPr/>
+                  </pic:nvPicPr>
+                  <pic:blipFill>
+                    <a:blip r:embed="rId31"/>
+                    <a:stretch>
+                      <a:fillRect/>
+                    </a:stretch>
+                  </pic:blipFill>
+                  <pic:spPr>
+                    <a:xfrm>
+                      <a:off x="0" y="0"/>
+                      <a:ext cx="6646545" cy="298450"/>
+                    </a:xfrm>
+                    <a:prstGeom prst="rect">
+                      <a:avLst/>
+                    </a:prstGeom>
+                  </pic:spPr>
+                </pic:pic>
+              </a:graphicData>
+            </a:graphic>
+          </wp:inline>
+        </w:drawing>
+      </w:r>
+      <w:r>
+        <w:rPr>
+          <w:noProof/>
+        </w:rPr>
+        <w:drawing>
+          <wp:inline distT="0" distB="0" distL="0" distR="0" wp14:anchorId="176B2019" wp14:editId="03BB1050">
+            <wp:extent cx="2628900" cy="1219200"/>
+            <wp:effectExtent l="0" t="0" r="0" b="0"/>
+            <wp:docPr id="29" name="Picture 29"/>
+            <wp:cNvGraphicFramePr>
+              <a:graphicFrameLocks xmlns:a="http://schemas.openxmlformats.org/drawingml/2006/main" noChangeAspect="1"/>
+            </wp:cNvGraphicFramePr>
+            <a:graphic xmlns:a="http://schemas.openxmlformats.org/drawingml/2006/main">
+              <a:graphicData uri="http://schemas.openxmlformats.org/drawingml/2006/picture">
+                <pic:pic xmlns:pic="http://schemas.openxmlformats.org/drawingml/2006/picture">
+                  <pic:nvPicPr>
+                    <pic:cNvPr id="1" name=""/>
+                    <pic:cNvPicPr/>
+                  </pic:nvPicPr>
+                  <pic:blipFill>
+                    <a:blip r:embed="rId32"/>
+                    <a:stretch>
+                      <a:fillRect/>
+                    </a:stretch>
+                  </pic:blipFill>
+                  <pic:spPr>
+                    <a:xfrm>
+                      <a:off x="0" y="0"/>
+                      <a:ext cx="2628900" cy="1219200"/>
+                    </a:xfrm>
+                    <a:prstGeom prst="rect">
+                      <a:avLst/>
+                    </a:prstGeom>
+                  </pic:spPr>
+                </pic:pic>
+              </a:graphicData>
+            </a:graphic>
+          </wp:inline>
+        </w:drawing>
+      </w:r>
+      <w:r>
+        <w:rPr>
+          <w:noProof/>
+        </w:rPr>
+        <w:drawing>
+          <wp:inline distT="0" distB="0" distL="0" distR="0" wp14:anchorId="1CDF364F" wp14:editId="0F44AADC">
+            <wp:extent cx="6646545" cy="234315"/>
+            <wp:effectExtent l="0" t="0" r="1905" b="0"/>
+            <wp:docPr id="30" name="Picture 30"/>
+            <wp:cNvGraphicFramePr>
+              <a:graphicFrameLocks xmlns:a="http://schemas.openxmlformats.org/drawingml/2006/main" noChangeAspect="1"/>
+            </wp:cNvGraphicFramePr>
+            <a:graphic xmlns:a="http://schemas.openxmlformats.org/drawingml/2006/main">
+              <a:graphicData uri="http://schemas.openxmlformats.org/drawingml/2006/picture">
+                <pic:pic xmlns:pic="http://schemas.openxmlformats.org/drawingml/2006/picture">
+                  <pic:nvPicPr>
+                    <pic:cNvPr id="1" name=""/>
+                    <pic:cNvPicPr/>
+                  </pic:nvPicPr>
+                  <pic:blipFill>
+                    <a:blip r:embed="rId33"/>
+                    <a:stretch>
+                      <a:fillRect/>
+                    </a:stretch>
+                  </pic:blipFill>
+                  <pic:spPr>
+                    <a:xfrm>
+                      <a:off x="0" y="0"/>
+                      <a:ext cx="6646545" cy="234315"/>
+                    </a:xfrm>
+                    <a:prstGeom prst="rect">
+                      <a:avLst/>
+                    </a:prstGeom>
+                  </pic:spPr>
+                </pic:pic>
+              </a:graphicData>
+            </a:graphic>
+          </wp:inline>
+        </w:drawing>
+      </w:r>
+      <w:r>
+        <w:rPr>
+          <w:noProof/>
+        </w:rPr>
+        <w:lastRenderedPageBreak/>
+        <w:drawing>
+          <wp:inline distT="0" distB="0" distL="0" distR="0" wp14:anchorId="6A876390" wp14:editId="670378EE">
+            <wp:extent cx="3667125" cy="647700"/>
+            <wp:effectExtent l="0" t="0" r="9525" b="0"/>
+            <wp:docPr id="31" name="Picture 31"/>
+            <wp:cNvGraphicFramePr>
+              <a:graphicFrameLocks xmlns:a="http://schemas.openxmlformats.org/drawingml/2006/main" noChangeAspect="1"/>
+            </wp:cNvGraphicFramePr>
+            <a:graphic xmlns:a="http://schemas.openxmlformats.org/drawingml/2006/main">
+              <a:graphicData uri="http://schemas.openxmlformats.org/drawingml/2006/picture">
+                <pic:pic xmlns:pic="http://schemas.openxmlformats.org/drawingml/2006/picture">
+                  <pic:nvPicPr>
+                    <pic:cNvPr id="1" name=""/>
+                    <pic:cNvPicPr/>
+                  </pic:nvPicPr>
+                  <pic:blipFill>
+                    <a:blip r:embed="rId34"/>
+                    <a:stretch>
+                      <a:fillRect/>
+                    </a:stretch>
+                  </pic:blipFill>
+                  <pic:spPr>
+                    <a:xfrm>
+                      <a:off x="0" y="0"/>
+                      <a:ext cx="3667125" cy="647700"/>
+                    </a:xfrm>
+                    <a:prstGeom prst="rect">
+                      <a:avLst/>
+                    </a:prstGeom>
+                  </pic:spPr>
+                </pic:pic>
+              </a:graphicData>
+            </a:graphic>
+          </wp:inline>
+        </w:drawing>
+      </w:r>
+      <w:r>
+        <w:rPr>
+          <w:noProof/>
+        </w:rPr>
+        <w:drawing>
+          <wp:inline distT="0" distB="0" distL="0" distR="0" wp14:anchorId="5E6DBE3A" wp14:editId="33279675">
+            <wp:extent cx="4648200" cy="3400425"/>
+            <wp:effectExtent l="0" t="0" r="0" b="9525"/>
+            <wp:docPr id="32" name="Picture 32"/>
+            <wp:cNvGraphicFramePr>
+              <a:graphicFrameLocks xmlns:a="http://schemas.openxmlformats.org/drawingml/2006/main" noChangeAspect="1"/>
+            </wp:cNvGraphicFramePr>
+            <a:graphic xmlns:a="http://schemas.openxmlformats.org/drawingml/2006/main">
+              <a:graphicData uri="http://schemas.openxmlformats.org/drawingml/2006/picture">
+                <pic:pic xmlns:pic="http://schemas.openxmlformats.org/drawingml/2006/picture">
+                  <pic:nvPicPr>
+                    <pic:cNvPr id="1" name=""/>
+                    <pic:cNvPicPr/>
+                  </pic:nvPicPr>
+                  <pic:blipFill>
+                    <a:blip r:embed="rId35"/>
+                    <a:stretch>
+                      <a:fillRect/>
+                    </a:stretch>
+                  </pic:blipFill>
+                  <pic:spPr>
+                    <a:xfrm>
+                      <a:off x="0" y="0"/>
+                      <a:ext cx="4648200" cy="3400425"/>
+                    </a:xfrm>
+                    <a:prstGeom prst="rect">
+                      <a:avLst/>
+                    </a:prstGeom>
+                  </pic:spPr>
+                </pic:pic>
+              </a:graphicData>
+            </a:graphic>
+          </wp:inline>
+        </w:drawing>
       </w:r>
     </w:p>
     <w:p>

</xml_diff>